<commit_message>
update setContinentName + continent Redux
</commit_message>
<xml_diff>
--- a/helperText.docx
+++ b/helperText.docx
@@ -295,6 +295,7 @@
         </w:rPr>
         <w:t xml:space="preserve"> ל- </w:t>
       </w:r>
+      <w:proofErr w:type="spellStart"/>
       <w:r>
         <w:rPr>
           <w:b/>
@@ -303,6 +304,110 @@
           <w:szCs w:val="40"/>
         </w:rPr>
         <w:t>Redux</w:t>
+      </w:r>
+      <w:proofErr w:type="spellEnd"/>
+      <w:r>
+        <w:rPr>
+          <w:rFonts w:hint="cs"/>
+          <w:b/>
+          <w:bCs/>
+          <w:sz w:val="40"/>
+          <w:szCs w:val="40"/>
+          <w:rtl/>
+          <w:lang w:val="de-DE"/>
+        </w:rPr>
+        <w:t>.</w:t>
+      </w:r>
+    </w:p>
+    <w:p>
+      <w:pPr>
+        <w:pStyle w:val="a3"/>
+        <w:numPr>
+          <w:ilvl w:val="0"/>
+          <w:numId w:val="2"/>
+        </w:numPr>
+        <w:tabs>
+          <w:tab w:val="left" w:pos="1866"/>
+        </w:tabs>
+        <w:rPr>
+          <w:b/>
+          <w:bCs/>
+          <w:sz w:val="40"/>
+          <w:szCs w:val="40"/>
+        </w:rPr>
+      </w:pPr>
+      <w:r>
+        <w:rPr>
+          <w:rFonts w:hint="cs"/>
+          <w:b/>
+          <w:bCs/>
+          <w:sz w:val="40"/>
+          <w:szCs w:val="40"/>
+          <w:rtl/>
+        </w:rPr>
+        <w:t xml:space="preserve">לא מעדכן את ה- </w:t>
+      </w:r>
+      <w:proofErr w:type="spellStart"/>
+      <w:r>
+        <w:rPr>
+          <w:b/>
+          <w:bCs/>
+          <w:sz w:val="40"/>
+          <w:szCs w:val="40"/>
+        </w:rPr>
+        <w:t>redux</w:t>
+      </w:r>
+      <w:proofErr w:type="spellEnd"/>
+      <w:r>
+        <w:rPr>
+          <w:b/>
+          <w:bCs/>
+          <w:sz w:val="40"/>
+          <w:szCs w:val="40"/>
+        </w:rPr>
+        <w:t xml:space="preserve"> </w:t>
+      </w:r>
+      <w:r>
+        <w:rPr>
+          <w:rFonts w:hint="cs"/>
+          <w:b/>
+          <w:bCs/>
+          <w:sz w:val="40"/>
+          <w:szCs w:val="40"/>
+          <w:rtl/>
+          <w:lang w:val="de-DE"/>
+        </w:rPr>
+        <w:t xml:space="preserve">ב-  </w:t>
+      </w:r>
+      <w:r>
+        <w:rPr>
+          <w:b/>
+          <w:bCs/>
+          <w:sz w:val="40"/>
+          <w:szCs w:val="40"/>
+        </w:rPr>
+        <w:t xml:space="preserve">update </w:t>
+      </w:r>
+      <w:r>
+        <w:rPr>
+          <w:rFonts w:hint="cs"/>
+          <w:b/>
+          <w:bCs/>
+          <w:sz w:val="40"/>
+          <w:szCs w:val="40"/>
+          <w:rtl/>
+          <w:lang w:val="de-DE"/>
+        </w:rPr>
+        <w:t xml:space="preserve"> בשדה של ה- </w:t>
+      </w:r>
+      <w:r>
+        <w:rPr>
+          <w:b/>
+          <w:bCs/>
+          <w:sz w:val="40"/>
+          <w:szCs w:val="40"/>
+        </w:rPr>
+        <w:t>continentId</w:t>
       </w:r>
       <w:r>
         <w:rPr>

</xml_diff>

<commit_message>
err responses to front
</commit_message>
<xml_diff>
--- a/helperText.docx
+++ b/helperText.docx
@@ -19,8 +19,6 @@
           <w:szCs w:val="40"/>
         </w:rPr>
       </w:pPr>
-      <w:bookmarkStart w:id="0" w:name="_GoBack"/>
-      <w:bookmarkEnd w:id="0"/>
       <w:r>
         <w:rPr>
           <w:rFonts w:hint="cs"/>
@@ -244,21 +242,24 @@
           <w:ilvl w:val="0"/>
           <w:numId w:val="2"/>
         </w:numPr>
-        <w:tabs>
-          <w:tab w:val="left" w:pos="1866"/>
-        </w:tabs>
-        <w:rPr>
-          <w:b/>
-          <w:bCs/>
-          <w:sz w:val="40"/>
-          <w:szCs w:val="40"/>
-        </w:rPr>
-      </w:pPr>
-      <w:r>
-        <w:rPr>
-          <w:rFonts w:hint="cs"/>
-          <w:b/>
-          <w:bCs/>
+        <w:shd w:val="clear" w:color="auto" w:fill="BDD6EE" w:themeFill="accent1" w:themeFillTint="66"/>
+        <w:tabs>
+          <w:tab w:val="left" w:pos="1866"/>
+        </w:tabs>
+        <w:rPr>
+          <w:b/>
+          <w:bCs/>
+          <w:strike/>
+          <w:sz w:val="40"/>
+          <w:szCs w:val="40"/>
+        </w:rPr>
+      </w:pPr>
+      <w:r>
+        <w:rPr>
+          <w:rFonts w:hint="cs"/>
+          <w:b/>
+          <w:bCs/>
+          <w:strike/>
           <w:sz w:val="40"/>
           <w:szCs w:val="40"/>
           <w:rtl/>
@@ -271,6 +272,7 @@
           <w:rFonts w:hint="cs"/>
           <w:b/>
           <w:bCs/>
+          <w:strike/>
           <w:sz w:val="40"/>
           <w:szCs w:val="40"/>
           <w:rtl/>
@@ -283,6 +285,7 @@
           <w:rFonts w:hint="cs"/>
           <w:b/>
           <w:bCs/>
+          <w:strike/>
           <w:sz w:val="40"/>
           <w:szCs w:val="40"/>
           <w:rtl/>
@@ -392,6 +395,135 @@
           <w:lang w:val="de-DE"/>
         </w:rPr>
         <w:t>.</w:t>
+      </w:r>
+    </w:p>
+    <w:p>
+      <w:pPr>
+        <w:pStyle w:val="a3"/>
+        <w:numPr>
+          <w:ilvl w:val="0"/>
+          <w:numId w:val="2"/>
+        </w:numPr>
+        <w:tabs>
+          <w:tab w:val="left" w:pos="1866"/>
+        </w:tabs>
+        <w:rPr>
+          <w:b/>
+          <w:bCs/>
+          <w:sz w:val="40"/>
+          <w:szCs w:val="40"/>
+        </w:rPr>
+      </w:pPr>
+      <w:r>
+        <w:rPr>
+          <w:b/>
+          <w:bCs/>
+          <w:sz w:val="40"/>
+          <w:szCs w:val="40"/>
+        </w:rPr>
+        <w:t>Ev</w:t>
+      </w:r>
+      <w:bookmarkStart w:id="0" w:name="_GoBack"/>
+      <w:bookmarkEnd w:id="0"/>
+      <w:r>
+        <w:rPr>
+          <w:b/>
+          <w:bCs/>
+          <w:sz w:val="40"/>
+          <w:szCs w:val="40"/>
+        </w:rPr>
+        <w:t xml:space="preserve">en though the email is </w:t>
+      </w:r>
+      <w:proofErr w:type="gramStart"/>
+      <w:r>
+        <w:rPr>
+          <w:b/>
+          <w:bCs/>
+          <w:sz w:val="40"/>
+          <w:szCs w:val="40"/>
+        </w:rPr>
+        <w:t>taken</w:t>
+      </w:r>
+      <w:proofErr w:type="gramEnd"/>
+      <w:r>
+        <w:rPr>
+          <w:b/>
+          <w:bCs/>
+          <w:sz w:val="40"/>
+          <w:szCs w:val="40"/>
+        </w:rPr>
+        <w:t xml:space="preserve"> it registers successfully. I have to correct it!</w:t>
+      </w:r>
+    </w:p>
+    <w:p>
+      <w:pPr>
+        <w:pStyle w:val="a3"/>
+        <w:numPr>
+          <w:ilvl w:val="0"/>
+          <w:numId w:val="2"/>
+        </w:numPr>
+        <w:tabs>
+          <w:tab w:val="left" w:pos="1866"/>
+        </w:tabs>
+        <w:rPr>
+          <w:b/>
+          <w:bCs/>
+          <w:sz w:val="40"/>
+          <w:szCs w:val="40"/>
+        </w:rPr>
+      </w:pPr>
+      <w:r>
+        <w:rPr>
+          <w:b/>
+          <w:bCs/>
+          <w:sz w:val="40"/>
+          <w:szCs w:val="40"/>
+        </w:rPr>
+        <w:t xml:space="preserve">Extract </w:t>
+      </w:r>
+      <w:proofErr w:type="spellStart"/>
+      <w:r>
+        <w:rPr>
+          <w:b/>
+          <w:bCs/>
+          <w:sz w:val="40"/>
+          <w:szCs w:val="40"/>
+        </w:rPr>
+        <w:t>errorMessages</w:t>
+      </w:r>
+      <w:proofErr w:type="spellEnd"/>
+      <w:r>
+        <w:rPr>
+          <w:rFonts w:hint="cs"/>
+          <w:b/>
+          <w:bCs/>
+          <w:sz w:val="40"/>
+          <w:szCs w:val="40"/>
+          <w:rtl/>
+          <w:lang w:val="de-DE"/>
+        </w:rPr>
+        <w:t xml:space="preserve">. להכין </w:t>
+      </w:r>
+      <w:r>
+        <w:rPr>
+          <w:b/>
+          <w:bCs/>
+          <w:sz w:val="40"/>
+          <w:szCs w:val="40"/>
+        </w:rPr>
+        <w:t xml:space="preserve">service </w:t>
+      </w:r>
+      <w:r>
+        <w:rPr>
+          <w:rFonts w:hint="cs"/>
+          <w:b/>
+          <w:bCs/>
+          <w:sz w:val="40"/>
+          <w:szCs w:val="40"/>
+          <w:rtl/>
+          <w:lang w:val="de-DE"/>
+        </w:rPr>
+        <w:t xml:space="preserve"> כזה.</w:t>
       </w:r>
     </w:p>
     <w:p>
@@ -607,6 +739,54 @@
       </w:r>
       <w:proofErr w:type="spellEnd"/>
       <w:proofErr w:type="gramEnd"/>
+      <w:r>
+        <w:rPr>
+          <w:rFonts w:hint="cs"/>
+          <w:rtl/>
+          <w:lang w:val="de-DE"/>
+        </w:rPr>
+        <w:t>.</w:t>
+      </w:r>
+    </w:p>
+    <w:p>
+      <w:pPr>
+        <w:pStyle w:val="a3"/>
+        <w:numPr>
+          <w:ilvl w:val="0"/>
+          <w:numId w:val="2"/>
+        </w:numPr>
+        <w:shd w:val="clear" w:color="auto" w:fill="BDD6EE" w:themeFill="accent1" w:themeFillTint="66"/>
+        <w:tabs>
+          <w:tab w:val="left" w:pos="1866"/>
+        </w:tabs>
+      </w:pPr>
+      <w:r>
+        <w:rPr>
+          <w:rFonts w:hint="cs"/>
+          <w:rtl/>
+        </w:rPr>
+        <w:t xml:space="preserve">בא לי לעשות </w:t>
+      </w:r>
+      <w:r>
+        <w:t xml:space="preserve">slider </w:t>
+      </w:r>
+      <w:r>
+        <w:rPr>
+          <w:rFonts w:hint="cs"/>
+          <w:rtl/>
+          <w:lang w:val="de-DE"/>
+        </w:rPr>
+        <w:t xml:space="preserve">ב - </w:t>
+      </w:r>
+      <w:r>
+        <w:t xml:space="preserve"> </w:t>
+      </w:r>
+      <w:r>
+        <w:rPr>
+          <w:lang w:val="de-DE"/>
+        </w:rPr>
+        <w:t>Home</w:t>
+      </w:r>
       <w:r>
         <w:rPr>
           <w:rFonts w:hint="cs"/>

</xml_diff>